<commit_message>
Update executive report documents in both DOCX and PDF formats
</commit_message>
<xml_diff>
--- a/Reportes/Executive Report Project 2.docx
+++ b/Reportes/Executive Report Project 2.docx
@@ -573,7 +573,7 @@
             </w:rPr>
             <w:fldChar w:fldCharType="separate"/>
           </w:r>
-          <w:hyperlink w:anchor="_Toc210588077" w:history="1">
+          <w:hyperlink w:anchor="_Toc210630102" w:history="1">
             <w:r>
               <w:rPr>
                 <w:rStyle w:val="Hipervnculo"/>
@@ -600,7 +600,7 @@
                 <w:noProof/>
                 <w:webHidden/>
               </w:rPr>
-              <w:instrText xml:space="preserve"> PAGEREF _Toc210588077 \h </w:instrText>
+              <w:instrText xml:space="preserve"> PAGEREF _Toc210630102 \h </w:instrText>
             </w:r>
             <w:r>
               <w:rPr>
@@ -648,7 +648,7 @@
               <w14:ligatures w14:val="standardContextual"/>
             </w:rPr>
           </w:pPr>
-          <w:hyperlink w:anchor="_Toc210588078" w:history="1">
+          <w:hyperlink w:anchor="_Toc210630103" w:history="1">
             <w:r>
               <w:rPr>
                 <w:rStyle w:val="Hipervnculo"/>
@@ -675,7 +675,7 @@
                 <w:noProof/>
                 <w:webHidden/>
               </w:rPr>
-              <w:instrText xml:space="preserve"> PAGEREF _Toc210588078 \h </w:instrText>
+              <w:instrText xml:space="preserve"> PAGEREF _Toc210630103 \h </w:instrText>
             </w:r>
             <w:r>
               <w:rPr>
@@ -723,7 +723,7 @@
               <w14:ligatures w14:val="standardContextual"/>
             </w:rPr>
           </w:pPr>
-          <w:hyperlink w:anchor="_Toc210588079" w:history="1">
+          <w:hyperlink w:anchor="_Toc210630104" w:history="1">
             <w:r>
               <w:rPr>
                 <w:rStyle w:val="Hipervnculo"/>
@@ -750,7 +750,7 @@
                 <w:noProof/>
                 <w:webHidden/>
               </w:rPr>
-              <w:instrText xml:space="preserve"> PAGEREF _Toc210588079 \h </w:instrText>
+              <w:instrText xml:space="preserve"> PAGEREF _Toc210630104 \h </w:instrText>
             </w:r>
             <w:r>
               <w:rPr>
@@ -798,7 +798,7 @@
               <w14:ligatures w14:val="standardContextual"/>
             </w:rPr>
           </w:pPr>
-          <w:hyperlink w:anchor="_Toc210588080" w:history="1">
+          <w:hyperlink w:anchor="_Toc210630105" w:history="1">
             <w:r>
               <w:rPr>
                 <w:rStyle w:val="Hipervnculo"/>
@@ -825,7 +825,7 @@
                 <w:noProof/>
                 <w:webHidden/>
               </w:rPr>
-              <w:instrText xml:space="preserve"> PAGEREF _Toc210588080 \h </w:instrText>
+              <w:instrText xml:space="preserve"> PAGEREF _Toc210630105 \h </w:instrText>
             </w:r>
             <w:r>
               <w:rPr>
@@ -873,7 +873,7 @@
               <w14:ligatures w14:val="standardContextual"/>
             </w:rPr>
           </w:pPr>
-          <w:hyperlink w:anchor="_Toc210588081" w:history="1">
+          <w:hyperlink w:anchor="_Toc210630106" w:history="1">
             <w:r>
               <w:rPr>
                 <w:rStyle w:val="Hipervnculo"/>
@@ -900,7 +900,7 @@
                 <w:noProof/>
                 <w:webHidden/>
               </w:rPr>
-              <w:instrText xml:space="preserve"> PAGEREF _Toc210588081 \h </w:instrText>
+              <w:instrText xml:space="preserve"> PAGEREF _Toc210630106 \h </w:instrText>
             </w:r>
             <w:r>
               <w:rPr>
@@ -946,7 +946,7 @@
               <w14:ligatures w14:val="standardContextual"/>
             </w:rPr>
           </w:pPr>
-          <w:hyperlink w:anchor="_Toc210588082" w:history="1">
+          <w:hyperlink w:anchor="_Toc210630107" w:history="1">
             <w:r>
               <w:rPr>
                 <w:rStyle w:val="Hipervnculo"/>
@@ -973,7 +973,7 @@
                 <w:noProof/>
                 <w:webHidden/>
               </w:rPr>
-              <w:instrText xml:space="preserve"> PAGEREF _Toc210588082 \h </w:instrText>
+              <w:instrText xml:space="preserve"> PAGEREF _Toc210630107 \h </w:instrText>
             </w:r>
             <w:r>
               <w:rPr>
@@ -1021,7 +1021,7 @@
               <w14:ligatures w14:val="standardContextual"/>
             </w:rPr>
           </w:pPr>
-          <w:hyperlink w:anchor="_Toc210588083" w:history="1">
+          <w:hyperlink w:anchor="_Toc210630108" w:history="1">
             <w:r>
               <w:rPr>
                 <w:rStyle w:val="Hipervnculo"/>
@@ -1048,7 +1048,7 @@
                 <w:noProof/>
                 <w:webHidden/>
               </w:rPr>
-              <w:instrText xml:space="preserve"> PAGEREF _Toc210588083 \h </w:instrText>
+              <w:instrText xml:space="preserve"> PAGEREF _Toc210630108 \h </w:instrText>
             </w:r>
             <w:r>
               <w:rPr>
@@ -1094,7 +1094,7 @@
               <w14:ligatures w14:val="standardContextual"/>
             </w:rPr>
           </w:pPr>
-          <w:hyperlink w:anchor="_Toc210588084" w:history="1">
+          <w:hyperlink w:anchor="_Toc210630109" w:history="1">
             <w:r>
               <w:rPr>
                 <w:rStyle w:val="Hipervnculo"/>
@@ -1121,7 +1121,7 @@
                 <w:noProof/>
                 <w:webHidden/>
               </w:rPr>
-              <w:instrText xml:space="preserve"> PAGEREF _Toc210588084 \h </w:instrText>
+              <w:instrText xml:space="preserve"> PAGEREF _Toc210630109 \h </w:instrText>
             </w:r>
             <w:r>
               <w:rPr>
@@ -1167,7 +1167,7 @@
               <w14:ligatures w14:val="standardContextual"/>
             </w:rPr>
           </w:pPr>
-          <w:hyperlink w:anchor="_Toc210588085" w:history="1">
+          <w:hyperlink w:anchor="_Toc210630110" w:history="1">
             <w:r>
               <w:rPr>
                 <w:rStyle w:val="Hipervnculo"/>
@@ -1194,7 +1194,7 @@
                 <w:noProof/>
                 <w:webHidden/>
               </w:rPr>
-              <w:instrText xml:space="preserve"> PAGEREF _Toc210588085 \h </w:instrText>
+              <w:instrText xml:space="preserve"> PAGEREF _Toc210630110 \h </w:instrText>
             </w:r>
             <w:r>
               <w:rPr>
@@ -1242,7 +1242,7 @@
               <w14:ligatures w14:val="standardContextual"/>
             </w:rPr>
           </w:pPr>
-          <w:hyperlink w:anchor="_Toc210588086" w:history="1">
+          <w:hyperlink w:anchor="_Toc210630111" w:history="1">
             <w:r>
               <w:rPr>
                 <w:rStyle w:val="Hipervnculo"/>
@@ -1269,7 +1269,7 @@
                 <w:noProof/>
                 <w:webHidden/>
               </w:rPr>
-              <w:instrText xml:space="preserve"> PAGEREF _Toc210588086 \h </w:instrText>
+              <w:instrText xml:space="preserve"> PAGEREF _Toc210630111 \h </w:instrText>
             </w:r>
             <w:r>
               <w:rPr>
@@ -1317,7 +1317,7 @@
               <w14:ligatures w14:val="standardContextual"/>
             </w:rPr>
           </w:pPr>
-          <w:hyperlink w:anchor="_Toc210588087" w:history="1">
+          <w:hyperlink w:anchor="_Toc210630112" w:history="1">
             <w:r>
               <w:rPr>
                 <w:rStyle w:val="Hipervnculo"/>
@@ -1344,7 +1344,7 @@
                 <w:noProof/>
                 <w:webHidden/>
               </w:rPr>
-              <w:instrText xml:space="preserve"> PAGEREF _Toc210588087 \h </w:instrText>
+              <w:instrText xml:space="preserve"> PAGEREF _Toc210630112 \h </w:instrText>
             </w:r>
             <w:r>
               <w:rPr>
@@ -1392,7 +1392,7 @@
               <w14:ligatures w14:val="standardContextual"/>
             </w:rPr>
           </w:pPr>
-          <w:hyperlink w:anchor="_Toc210588088" w:history="1">
+          <w:hyperlink w:anchor="_Toc210630113" w:history="1">
             <w:r>
               <w:rPr>
                 <w:rStyle w:val="Hipervnculo"/>
@@ -1420,7 +1420,7 @@
                 <w:noProof/>
                 <w:webHidden/>
               </w:rPr>
-              <w:instrText xml:space="preserve"> PAGEREF _Toc210588088 \h </w:instrText>
+              <w:instrText xml:space="preserve"> PAGEREF _Toc210630113 \h </w:instrText>
             </w:r>
             <w:r>
               <w:rPr>
@@ -1468,7 +1468,7 @@
               <w14:ligatures w14:val="standardContextual"/>
             </w:rPr>
           </w:pPr>
-          <w:hyperlink w:anchor="_Toc210588089" w:history="1">
+          <w:hyperlink w:anchor="_Toc210630114" w:history="1">
             <w:r>
               <w:rPr>
                 <w:rStyle w:val="Hipervnculo"/>
@@ -1496,7 +1496,7 @@
                 <w:noProof/>
                 <w:webHidden/>
               </w:rPr>
-              <w:instrText xml:space="preserve"> PAGEREF _Toc210588089 \h </w:instrText>
+              <w:instrText xml:space="preserve"> PAGEREF _Toc210630114 \h </w:instrText>
             </w:r>
             <w:r>
               <w:rPr>
@@ -1516,7 +1516,7 @@
                 <w:noProof/>
                 <w:webHidden/>
               </w:rPr>
-              <w:t>10</w:t>
+              <w:t>9</w:t>
             </w:r>
             <w:r>
               <w:rPr>
@@ -1544,7 +1544,7 @@
               <w14:ligatures w14:val="standardContextual"/>
             </w:rPr>
           </w:pPr>
-          <w:hyperlink w:anchor="_Toc210588090" w:history="1">
+          <w:hyperlink w:anchor="_Toc210630115" w:history="1">
             <w:r>
               <w:rPr>
                 <w:rStyle w:val="Hipervnculo"/>
@@ -1572,7 +1572,7 @@
                 <w:noProof/>
                 <w:webHidden/>
               </w:rPr>
-              <w:instrText xml:space="preserve"> PAGEREF _Toc210588090 \h </w:instrText>
+              <w:instrText xml:space="preserve"> PAGEREF _Toc210630115 \h </w:instrText>
             </w:r>
             <w:r>
               <w:rPr>
@@ -1620,7 +1620,7 @@
               <w14:ligatures w14:val="standardContextual"/>
             </w:rPr>
           </w:pPr>
-          <w:hyperlink w:anchor="_Toc210588091" w:history="1">
+          <w:hyperlink w:anchor="_Toc210630116" w:history="1">
             <w:r>
               <w:rPr>
                 <w:rStyle w:val="Hipervnculo"/>
@@ -1648,7 +1648,7 @@
                 <w:noProof/>
                 <w:webHidden/>
               </w:rPr>
-              <w:instrText xml:space="preserve"> PAGEREF _Toc210588091 \h </w:instrText>
+              <w:instrText xml:space="preserve"> PAGEREF _Toc210630116 \h </w:instrText>
             </w:r>
             <w:r>
               <w:rPr>
@@ -1696,7 +1696,7 @@
               <w14:ligatures w14:val="standardContextual"/>
             </w:rPr>
           </w:pPr>
-          <w:hyperlink w:anchor="_Toc210588092" w:history="1">
+          <w:hyperlink w:anchor="_Toc210630117" w:history="1">
             <w:r>
               <w:rPr>
                 <w:rStyle w:val="Hipervnculo"/>
@@ -1724,7 +1724,7 @@
                 <w:noProof/>
                 <w:webHidden/>
               </w:rPr>
-              <w:instrText xml:space="preserve"> PAGEREF _Toc210588092 \h </w:instrText>
+              <w:instrText xml:space="preserve"> PAGEREF _Toc210630117 \h </w:instrText>
             </w:r>
             <w:r>
               <w:rPr>
@@ -1772,7 +1772,7 @@
               <w14:ligatures w14:val="standardContextual"/>
             </w:rPr>
           </w:pPr>
-          <w:hyperlink w:anchor="_Toc210588093" w:history="1">
+          <w:hyperlink w:anchor="_Toc210630118" w:history="1">
             <w:r>
               <w:rPr>
                 <w:rStyle w:val="Hipervnculo"/>
@@ -1800,7 +1800,7 @@
                 <w:noProof/>
                 <w:webHidden/>
               </w:rPr>
-              <w:instrText xml:space="preserve"> PAGEREF _Toc210588093 \h </w:instrText>
+              <w:instrText xml:space="preserve"> PAGEREF _Toc210630118 \h </w:instrText>
             </w:r>
             <w:r>
               <w:rPr>
@@ -1848,7 +1848,7 @@
               <w14:ligatures w14:val="standardContextual"/>
             </w:rPr>
           </w:pPr>
-          <w:hyperlink w:anchor="_Toc210588094" w:history="1">
+          <w:hyperlink w:anchor="_Toc210630119" w:history="1">
             <w:r>
               <w:rPr>
                 <w:rStyle w:val="Hipervnculo"/>
@@ -1876,7 +1876,7 @@
                 <w:noProof/>
                 <w:webHidden/>
               </w:rPr>
-              <w:instrText xml:space="preserve"> PAGEREF _Toc210588094 \h </w:instrText>
+              <w:instrText xml:space="preserve"> PAGEREF _Toc210630119 \h </w:instrText>
             </w:r>
             <w:r>
               <w:rPr>
@@ -1924,7 +1924,7 @@
               <w14:ligatures w14:val="standardContextual"/>
             </w:rPr>
           </w:pPr>
-          <w:hyperlink w:anchor="_Toc210588095" w:history="1">
+          <w:hyperlink w:anchor="_Toc210630120" w:history="1">
             <w:r>
               <w:rPr>
                 <w:rStyle w:val="Hipervnculo"/>
@@ -1952,7 +1952,7 @@
                 <w:noProof/>
                 <w:webHidden/>
               </w:rPr>
-              <w:instrText xml:space="preserve"> PAGEREF _Toc210588095 \h </w:instrText>
+              <w:instrText xml:space="preserve"> PAGEREF _Toc210630120 \h </w:instrText>
             </w:r>
             <w:r>
               <w:rPr>
@@ -2000,7 +2000,7 @@
               <w14:ligatures w14:val="standardContextual"/>
             </w:rPr>
           </w:pPr>
-          <w:hyperlink w:anchor="_Toc210588096" w:history="1">
+          <w:hyperlink w:anchor="_Toc210630121" w:history="1">
             <w:r>
               <w:rPr>
                 <w:rStyle w:val="Hipervnculo"/>
@@ -2028,7 +2028,7 @@
                 <w:noProof/>
                 <w:webHidden/>
               </w:rPr>
-              <w:instrText xml:space="preserve"> PAGEREF _Toc210588096 \h </w:instrText>
+              <w:instrText xml:space="preserve"> PAGEREF _Toc210630121 \h </w:instrText>
             </w:r>
             <w:r>
               <w:rPr>
@@ -2076,7 +2076,7 @@
               <w14:ligatures w14:val="standardContextual"/>
             </w:rPr>
           </w:pPr>
-          <w:hyperlink w:anchor="_Toc210588097" w:history="1">
+          <w:hyperlink w:anchor="_Toc210630122" w:history="1">
             <w:r>
               <w:rPr>
                 <w:rStyle w:val="Hipervnculo"/>
@@ -2104,7 +2104,7 @@
                 <w:noProof/>
                 <w:webHidden/>
               </w:rPr>
-              <w:instrText xml:space="preserve"> PAGEREF _Toc210588097 \h </w:instrText>
+              <w:instrText xml:space="preserve"> PAGEREF _Toc210630122 \h </w:instrText>
             </w:r>
             <w:r>
               <w:rPr>
@@ -2152,7 +2152,7 @@
               <w14:ligatures w14:val="standardContextual"/>
             </w:rPr>
           </w:pPr>
-          <w:hyperlink w:anchor="_Toc210588098" w:history="1">
+          <w:hyperlink w:anchor="_Toc210630123" w:history="1">
             <w:r>
               <w:rPr>
                 <w:rStyle w:val="Hipervnculo"/>
@@ -2180,7 +2180,83 @@
                 <w:noProof/>
                 <w:webHidden/>
               </w:rPr>
-              <w:instrText xml:space="preserve"> PAGEREF _Toc210588098 \h </w:instrText>
+              <w:instrText xml:space="preserve"> PAGEREF _Toc210630123 \h </w:instrText>
+            </w:r>
+            <w:r>
+              <w:rPr>
+                <w:noProof/>
+                <w:webHidden/>
+              </w:rPr>
+            </w:r>
+            <w:r>
+              <w:rPr>
+                <w:noProof/>
+                <w:webHidden/>
+              </w:rPr>
+              <w:fldChar w:fldCharType="separate"/>
+            </w:r>
+            <w:r>
+              <w:rPr>
+                <w:noProof/>
+                <w:webHidden/>
+              </w:rPr>
+              <w:t>23</w:t>
+            </w:r>
+            <w:r>
+              <w:rPr>
+                <w:noProof/>
+                <w:webHidden/>
+              </w:rPr>
+              <w:fldChar w:fldCharType="end"/>
+            </w:r>
+          </w:hyperlink>
+        </w:p>
+        <w:p>
+          <w:pPr>
+            <w:pStyle w:val="TDC1"/>
+            <w:tabs>
+              <w:tab w:val="right" w:leader="dot" w:pos="8828"/>
+            </w:tabs>
+            <w:rPr>
+              <w:rFonts w:eastAsiaTheme="minorEastAsia" w:cstheme="minorBidi"/>
+              <w:b w:val="0"/>
+              <w:bCs w:val="0"/>
+              <w:i w:val="0"/>
+              <w:iCs w:val="0"/>
+              <w:noProof/>
+              <w:kern w:val="2"/>
+              <w14:ligatures w14:val="standardContextual"/>
+            </w:rPr>
+          </w:pPr>
+          <w:hyperlink w:anchor="_Toc210630124" w:history="1">
+            <w:r>
+              <w:rPr>
+                <w:rStyle w:val="Hipervnculo"/>
+                <w:noProof/>
+                <w:lang w:val="es-ES_tradnl" w:eastAsia="en-US"/>
+              </w:rPr>
+              <w:t>Referencias</w:t>
+            </w:r>
+            <w:r>
+              <w:rPr>
+                <w:noProof/>
+                <w:webHidden/>
+              </w:rPr>
+              <w:tab/>
+            </w:r>
+            <w:r>
+              <w:rPr>
+                <w:noProof/>
+                <w:webHidden/>
+              </w:rPr>
+              <w:fldChar w:fldCharType="begin"/>
+            </w:r>
+            <w:r>
+              <w:rPr>
+                <w:noProof/>
+                <w:webHidden/>
+              </w:rPr>
+              <w:instrText xml:space="preserve"> PAGEREF _Toc210630124 \h </w:instrText>
             </w:r>
             <w:r>
               <w:rPr>
@@ -2287,24 +2363,10 @@
     </w:p>
     <w:p>
       <w:pPr>
-        <w:rPr>
-          <w:lang w:val="es-ES_tradnl" w:eastAsia="en-US"/>
-        </w:rPr>
-      </w:pPr>
-    </w:p>
-    <w:p>
-      <w:pPr>
-        <w:rPr>
-          <w:lang w:val="es-ES_tradnl" w:eastAsia="en-US"/>
-        </w:rPr>
-      </w:pPr>
-    </w:p>
-    <w:p>
-      <w:pPr>
         <w:pStyle w:val="Ttulo1"/>
       </w:pPr>
       <w:bookmarkStart w:id="0" w:name="_Introducción"/>
-      <w:bookmarkStart w:id="1" w:name="_Toc210588077"/>
+      <w:bookmarkStart w:id="1" w:name="_Toc210630102"/>
       <w:bookmarkEnd w:id="0"/>
       <w:r>
         <w:lastRenderedPageBreak/>
@@ -2381,7 +2443,7 @@
       <w:pPr>
         <w:pStyle w:val="Ttulo1"/>
       </w:pPr>
-      <w:bookmarkStart w:id="2" w:name="_Toc210588078"/>
+      <w:bookmarkStart w:id="2" w:name="_Toc210630103"/>
       <w:r>
         <w:t>Estrategia</w:t>
       </w:r>
@@ -3626,7 +3688,7 @@
         <w:pStyle w:val="Ttulo1"/>
         <w:spacing w:line="276" w:lineRule="auto"/>
       </w:pPr>
-      <w:bookmarkStart w:id="4" w:name="_Toc210588079"/>
+      <w:bookmarkStart w:id="4" w:name="_Toc210630104"/>
       <w:r>
         <w:t>Metodología</w:t>
       </w:r>
@@ -3783,7 +3845,7 @@
         <w:pStyle w:val="Ttulo2"/>
         <w:spacing w:line="276" w:lineRule="auto"/>
       </w:pPr>
-      <w:bookmarkStart w:id="5" w:name="_Toc210588080"/>
+      <w:bookmarkStart w:id="5" w:name="_Toc210630105"/>
       <w:r>
         <w:lastRenderedPageBreak/>
         <w:t>Datos</w:t>
@@ -4019,7 +4081,7 @@
         <w:pStyle w:val="Ttulo2"/>
         <w:spacing w:line="276" w:lineRule="auto"/>
       </w:pPr>
-      <w:bookmarkStart w:id="6" w:name="_Toc210588081"/>
+      <w:bookmarkStart w:id="6" w:name="_Toc210630106"/>
       <w:r>
         <w:t>Optimización</w:t>
       </w:r>
@@ -4175,7 +4237,7 @@
         <w:pStyle w:val="Ttulo3"/>
         <w:spacing w:line="276" w:lineRule="auto"/>
       </w:pPr>
-      <w:bookmarkStart w:id="7" w:name="_Toc210588082"/>
+      <w:bookmarkStart w:id="7" w:name="_Toc210630107"/>
       <w:r>
         <w:lastRenderedPageBreak/>
         <w:t>Walk Forward Analysis</w:t>
@@ -4197,7 +4259,21 @@
           <w:rFonts w:ascii="Arial" w:hAnsi="Arial" w:cs="Arial"/>
           <w:lang w:val="es-ES_tradnl" w:eastAsia="en-US"/>
         </w:rPr>
-        <w:t>Para mitigar el riesgo de sobreajuste y asegurar que los parámetros funcionen en diferentes condiciones de mercado, se incorporó un análisis de Walk Forward</w:t>
+        <w:t xml:space="preserve">Para mitigar el riesgo de sobreajuste y asegurar que los parámetros funcionen en diferentes condiciones de mercado, se </w:t>
+      </w:r>
+      <w:r>
+        <w:rPr>
+          <w:rFonts w:ascii="Arial" w:hAnsi="Arial" w:cs="Arial"/>
+          <w:lang w:val="es-ES_tradnl" w:eastAsia="en-US"/>
+        </w:rPr>
+        <w:t>hizo</w:t>
+      </w:r>
+      <w:r>
+        <w:rPr>
+          <w:rFonts w:ascii="Arial" w:hAnsi="Arial" w:cs="Arial"/>
+          <w:lang w:val="es-ES_tradnl" w:eastAsia="en-US"/>
+        </w:rPr>
+        <w:t xml:space="preserve"> un análisis de Walk Forward</w:t>
       </w:r>
       <w:r>
         <w:rPr>
@@ -4321,7 +4397,7 @@
         <w:pStyle w:val="Ttulo2"/>
         <w:spacing w:line="276" w:lineRule="auto"/>
       </w:pPr>
-      <w:bookmarkStart w:id="8" w:name="_Toc210588083"/>
+      <w:bookmarkStart w:id="8" w:name="_Toc210630108"/>
       <w:r>
         <w:t>Señales</w:t>
       </w:r>
@@ -4469,7 +4545,7 @@
         <w:pStyle w:val="Ttulo3"/>
         <w:spacing w:line="276" w:lineRule="auto"/>
       </w:pPr>
-      <w:bookmarkStart w:id="9" w:name="_Toc210588084"/>
+      <w:bookmarkStart w:id="9" w:name="_Toc210630109"/>
       <w:r>
         <w:t>Indicadores</w:t>
       </w:r>
@@ -4648,7 +4724,14 @@
           <w:rFonts w:ascii="Arial" w:hAnsi="Arial" w:cs="Arial"/>
           <w:lang w:val="es-ES_tradnl" w:eastAsia="en-US"/>
         </w:rPr>
-        <w:t>Desarrolladas por John Bollinger, estas bandas consisten en una SMA central y dos bandas externas que representan desviaciones estándar del precio. Se expanden y contraen según la volatilidad del mercado.</w:t>
+        <w:t>B</w:t>
+      </w:r>
+      <w:r>
+        <w:rPr>
+          <w:rFonts w:ascii="Arial" w:hAnsi="Arial" w:cs="Arial"/>
+          <w:lang w:val="es-ES_tradnl" w:eastAsia="en-US"/>
+        </w:rPr>
+        <w:t>andas consisten en una SMA central y dos bandas externas que representan desviaciones estándar del precio. Se expanden y contraen según la volatilidad del mercado.</w:t>
       </w:r>
     </w:p>
     <w:p>
@@ -4769,7 +4852,7 @@
           <w:rFonts w:ascii="Arial" w:hAnsi="Arial" w:cs="Arial"/>
           <w:lang w:val="es-ES_tradnl" w:eastAsia="en-US"/>
         </w:rPr>
-        <w:t>Momentum y velocidad: RSI y Estocástico</w:t>
+        <w:t>Momentum: RSI y Estocástico</w:t>
       </w:r>
     </w:p>
     <w:p>
@@ -4837,7 +4920,7 @@
           <w:rFonts w:ascii="Arial" w:hAnsi="Arial" w:cs="Arial"/>
           <w:lang w:val="es-ES_tradnl" w:eastAsia="en-US"/>
         </w:rPr>
-        <w:t>Esta diversificación técnica proporciona una base sólida para el sistema de votación "2 de 5", donde la confirmación múltiple fortalece la confiabilidad de las señales generadas.</w:t>
+        <w:t>Esta diversificación proporciona una base sólida para el sistema de votación "2 de 5", donde la confirmación múltiple fortalece la confiabilidad de las señales generadas.</w:t>
       </w:r>
     </w:p>
     <w:p>
@@ -4855,7 +4938,7 @@
         <w:pStyle w:val="Ttulo3"/>
         <w:spacing w:line="276" w:lineRule="auto"/>
       </w:pPr>
-      <w:bookmarkStart w:id="10" w:name="_Toc210588085"/>
+      <w:bookmarkStart w:id="10" w:name="_Toc210630110"/>
       <w:r>
         <w:t xml:space="preserve">Parámetros de la </w:t>
       </w:r>
@@ -5184,7 +5267,7 @@
         <w:pStyle w:val="Ttulo2"/>
         <w:spacing w:line="276" w:lineRule="auto"/>
       </w:pPr>
-      <w:bookmarkStart w:id="11" w:name="_Toc210588086"/>
+      <w:bookmarkStart w:id="11" w:name="_Toc210630111"/>
       <w:r>
         <w:t>Backtest</w:t>
       </w:r>
@@ -5255,7 +5338,28 @@
           <w:rFonts w:ascii="Arial" w:hAnsi="Arial" w:cs="Arial"/>
           <w:lang w:val="es-ES_tradnl" w:eastAsia="en-US"/>
         </w:rPr>
-        <w:t xml:space="preserve"> para simular las operaciones y mantener un registro del valor de nuestro portafolio.</w:t>
+        <w:t>,</w:t>
+      </w:r>
+      <w:r>
+        <w:rPr>
+          <w:rFonts w:ascii="Arial" w:hAnsi="Arial" w:cs="Arial"/>
+          <w:lang w:val="es-ES_tradnl" w:eastAsia="en-US"/>
+        </w:rPr>
+        <w:t xml:space="preserve"> para</w:t>
+      </w:r>
+      <w:r>
+        <w:rPr>
+          <w:rFonts w:ascii="Arial" w:hAnsi="Arial" w:cs="Arial"/>
+          <w:lang w:val="es-ES_tradnl" w:eastAsia="en-US"/>
+        </w:rPr>
+        <w:t xml:space="preserve"> poder</w:t>
+      </w:r>
+      <w:r>
+        <w:rPr>
+          <w:rFonts w:ascii="Arial" w:hAnsi="Arial" w:cs="Arial"/>
+          <w:lang w:val="es-ES_tradnl" w:eastAsia="en-US"/>
+        </w:rPr>
+        <w:t xml:space="preserve"> simular las operaciones y mantener un registro del valor de nuestro portafolio.</w:t>
       </w:r>
     </w:p>
     <w:p>
@@ -5601,7 +5705,7 @@
         <w:pStyle w:val="Ttulo2"/>
         <w:spacing w:line="276" w:lineRule="auto"/>
       </w:pPr>
-      <w:bookmarkStart w:id="12" w:name="_Toc210588087"/>
+      <w:bookmarkStart w:id="12" w:name="_Toc210630112"/>
       <w:r>
         <w:lastRenderedPageBreak/>
         <w:t>Métricas</w:t>
@@ -5831,7 +5935,7 @@
                 <w:rFonts w:ascii="Arial" w:hAnsi="Arial" w:cs="Arial"/>
                 <w:lang w:val="es-ES_tradnl" w:eastAsia="en-US"/>
               </w:rPr>
-              <w:t>Mide el rendimiento ajustado por riesgo, considerando la volatilidad total de la estrategia. Indica cuánto exceso de retorno se obtiene por unidad de riesgo total</w:t>
+              <w:t>Indica cuánto exceso de retorno se obtiene por unidad de riesgo total</w:t>
             </w:r>
           </w:p>
         </w:tc>
@@ -5958,7 +6062,7 @@
                 <w:rFonts w:ascii="Arial" w:hAnsi="Arial" w:cs="Arial"/>
                 <w:lang w:val="es-ES_tradnl" w:eastAsia="en-US"/>
               </w:rPr>
-              <w:t>Similar al Sharpe Ratio, pero solo penaliza la volatilidad negativa (downside risk). Más relevante para inversores que principalmente se preocupan por las pérdidas</w:t>
+              <w:t>Similar al Sharpe Ratio, pero solo penaliza la volatilidad negativa (downside risk)</w:t>
             </w:r>
           </w:p>
         </w:tc>
@@ -6111,7 +6215,7 @@
                 <w:rFonts w:ascii="Arial" w:hAnsi="Arial" w:cs="Arial"/>
                 <w:lang w:val="es-ES_tradnl" w:eastAsia="en-US"/>
               </w:rPr>
-              <w:t>Representa la mayor pérdida porcentual desde un pico hasta un valle en el valor de la cartera. Mide el peor escenario de pérdida histórica</w:t>
+              <w:t>Representa la mayor pérdida porcentual desde un pico hasta un valle en el valor de la cartera</w:t>
             </w:r>
           </w:p>
         </w:tc>
@@ -6155,21 +6259,7 @@
                         <w:rFonts w:ascii="Cambria Math" w:hAnsi="Cambria Math" w:cs="Arial"/>
                         <w:lang w:val="es-ES_tradnl" w:eastAsia="en-US"/>
                       </w:rPr>
-                      <m:t>P</m:t>
-                    </m:r>
-                    <m:r>
-                      <w:rPr>
-                        <w:rFonts w:ascii="Cambria Math" w:hAnsi="Cambria Math" w:cs="Arial"/>
-                        <w:lang w:val="es-ES_tradnl" w:eastAsia="en-US"/>
-                      </w:rPr>
-                      <m:t>V</m:t>
-                    </m:r>
-                    <m:r>
-                      <w:rPr>
-                        <w:rFonts w:ascii="Cambria Math" w:hAnsi="Cambria Math" w:cs="Arial"/>
-                        <w:lang w:val="es-ES_tradnl" w:eastAsia="en-US"/>
-                      </w:rPr>
-                      <m:t>-</m:t>
+                      <m:t>PV-</m:t>
                     </m:r>
                     <m:sSub>
                       <m:sSubPr>
@@ -6207,14 +6297,7 @@
                         <w:rFonts w:ascii="Cambria Math" w:hAnsi="Cambria Math" w:cs="Arial"/>
                         <w:lang w:val="es-ES_tradnl" w:eastAsia="en-US"/>
                       </w:rPr>
-                      <m:t>P</m:t>
-                    </m:r>
-                    <m:r>
-                      <w:rPr>
-                        <w:rFonts w:ascii="Cambria Math" w:hAnsi="Cambria Math" w:cs="Arial"/>
-                        <w:lang w:val="es-ES_tradnl" w:eastAsia="en-US"/>
-                      </w:rPr>
-                      <m:t>V</m:t>
+                      <m:t>PV</m:t>
                     </m:r>
                   </m:den>
                 </m:f>
@@ -6397,7 +6480,7 @@
                 <w:rFonts w:ascii="Arial" w:hAnsi="Arial" w:cs="Arial"/>
                 <w:lang w:val="es-ES_tradnl" w:eastAsia="en-US"/>
               </w:rPr>
-              <w:t>Porcentaje de operaciones que resultan en ganancias frente al total de operaciones realizadas. Mide la consistencia de la estrategia</w:t>
+              <w:t>Porcentaje de operaciones que resultan en ganancias frente al total de operaciones realizadas</w:t>
             </w:r>
           </w:p>
         </w:tc>
@@ -6497,7 +6580,16 @@
           <w:lang w:val="es-ES_tradnl" w:eastAsia="en-US"/>
         </w:rPr>
       </w:pPr>
-      <w:bookmarkStart w:id="13" w:name="_Toc210588088"/>
+    </w:p>
+    <w:p>
+      <w:pPr>
+        <w:pStyle w:val="Ttulo1"/>
+        <w:spacing w:line="276" w:lineRule="auto"/>
+        <w:rPr>
+          <w:lang w:val="es-ES_tradnl" w:eastAsia="en-US"/>
+        </w:rPr>
+      </w:pPr>
+      <w:bookmarkStart w:id="13" w:name="_Toc210630113"/>
       <w:r>
         <w:rPr>
           <w:lang w:val="es-ES_tradnl" w:eastAsia="en-US"/>
@@ -6557,54 +6649,61 @@
           <w:lang w:val="es-ES_tradnl" w:eastAsia="en-US"/>
         </w:rPr>
       </w:pPr>
-      <w:bookmarkStart w:id="14" w:name="_Toc210588089"/>
-      <w:r>
-        <w:rPr>
+      <w:bookmarkStart w:id="14" w:name="_Toc210630114"/>
+      <w:r>
+        <w:rPr>
+          <w:lang w:val="es-ES_tradnl" w:eastAsia="en-US"/>
+        </w:rPr>
+        <w:t>Arquitectura y Diseño del Sistema</w:t>
+      </w:r>
+      <w:bookmarkEnd w:id="14"/>
+    </w:p>
+    <w:p>
+      <w:pPr>
+        <w:spacing w:line="276" w:lineRule="auto"/>
+        <w:rPr>
+          <w:rFonts w:ascii="Arial" w:hAnsi="Arial" w:cs="Arial"/>
+          <w:lang w:val="es-ES_tradnl" w:eastAsia="en-US"/>
+        </w:rPr>
+      </w:pPr>
+    </w:p>
+    <w:p>
+      <w:pPr>
+        <w:spacing w:line="276" w:lineRule="auto"/>
+        <w:jc w:val="both"/>
+        <w:rPr>
+          <w:rFonts w:ascii="Arial" w:hAnsi="Arial" w:cs="Arial"/>
+          <w:lang w:val="es-ES_tradnl" w:eastAsia="en-US"/>
+        </w:rPr>
+      </w:pPr>
+      <w:r>
+        <w:rPr>
+          <w:rFonts w:ascii="Arial" w:hAnsi="Arial" w:cs="Arial"/>
+          <w:lang w:val="es-ES_tradnl" w:eastAsia="en-US"/>
+        </w:rPr>
+        <w:t>El sistema se desarrolló</w:t>
+      </w:r>
+      <w:r>
+        <w:rPr>
+          <w:rFonts w:ascii="Arial" w:hAnsi="Arial" w:cs="Arial"/>
+          <w:lang w:val="es-ES_tradnl" w:eastAsia="en-US"/>
+        </w:rPr>
+        <w:t xml:space="preserve"> en Python</w:t>
+      </w:r>
+      <w:r>
+        <w:rPr>
+          <w:rFonts w:ascii="Arial" w:hAnsi="Arial" w:cs="Arial"/>
+          <w:lang w:val="es-ES_tradnl" w:eastAsia="en-US"/>
+        </w:rPr>
+        <w:t xml:space="preserve"> bajo una arquitectura modular que garantiza flexibilidad, escalabilidad y facilidad de mantenimiento. Esta estructura organizada </w:t>
+      </w:r>
+      <w:r>
+        <w:rPr>
+          <w:rFonts w:ascii="Arial" w:hAnsi="Arial" w:cs="Arial"/>
           <w:lang w:val="es-ES_tradnl" w:eastAsia="en-US"/>
         </w:rPr>
         <w:lastRenderedPageBreak/>
-        <w:t>Arquitectura y Diseño del Sistema</w:t>
-      </w:r>
-      <w:bookmarkEnd w:id="14"/>
-    </w:p>
-    <w:p>
-      <w:pPr>
-        <w:spacing w:line="276" w:lineRule="auto"/>
-        <w:rPr>
-          <w:rFonts w:ascii="Arial" w:hAnsi="Arial" w:cs="Arial"/>
-          <w:lang w:val="es-ES_tradnl" w:eastAsia="en-US"/>
-        </w:rPr>
-      </w:pPr>
-    </w:p>
-    <w:p>
-      <w:pPr>
-        <w:spacing w:line="276" w:lineRule="auto"/>
-        <w:jc w:val="both"/>
-        <w:rPr>
-          <w:rFonts w:ascii="Arial" w:hAnsi="Arial" w:cs="Arial"/>
-          <w:lang w:val="es-ES_tradnl" w:eastAsia="en-US"/>
-        </w:rPr>
-      </w:pPr>
-      <w:r>
-        <w:rPr>
-          <w:rFonts w:ascii="Arial" w:hAnsi="Arial" w:cs="Arial"/>
-          <w:lang w:val="es-ES_tradnl" w:eastAsia="en-US"/>
-        </w:rPr>
-        <w:t>El sistema se desarrolló</w:t>
-      </w:r>
-      <w:r>
-        <w:rPr>
-          <w:rFonts w:ascii="Arial" w:hAnsi="Arial" w:cs="Arial"/>
-          <w:lang w:val="es-ES_tradnl" w:eastAsia="en-US"/>
-        </w:rPr>
-        <w:t xml:space="preserve"> en Python</w:t>
-      </w:r>
-      <w:r>
-        <w:rPr>
-          <w:rFonts w:ascii="Arial" w:hAnsi="Arial" w:cs="Arial"/>
-          <w:lang w:val="es-ES_tradnl" w:eastAsia="en-US"/>
-        </w:rPr>
-        <w:t xml:space="preserve"> bajo una arquitectura modular que garantiza flexibilidad, escalabilidad y facilidad de mantenimiento. Esta estructura organizada en </w:t>
+        <w:t xml:space="preserve">en </w:t>
       </w:r>
       <w:r>
         <w:rPr>
@@ -6798,7 +6897,14 @@
           <w:rFonts w:ascii="Arial" w:hAnsi="Arial" w:cs="Arial"/>
           <w:lang w:val="es-ES_tradnl" w:eastAsia="en-US"/>
         </w:rPr>
-        <w:t xml:space="preserve">Orquestación de optimización con </w:t>
+        <w:t>O</w:t>
+      </w:r>
+      <w:r>
+        <w:rPr>
+          <w:rFonts w:ascii="Arial" w:hAnsi="Arial" w:cs="Arial"/>
+          <w:lang w:val="es-ES_tradnl" w:eastAsia="en-US"/>
+        </w:rPr>
+        <w:t xml:space="preserve">ptimización con </w:t>
       </w:r>
       <w:r>
         <w:rPr>
@@ -7292,12 +7398,22 @@
     </w:p>
     <w:p>
       <w:pPr>
+        <w:spacing w:line="276" w:lineRule="auto"/>
+        <w:jc w:val="both"/>
+        <w:rPr>
+          <w:rFonts w:ascii="Arial" w:hAnsi="Arial" w:cs="Arial"/>
+          <w:lang w:val="es-ES_tradnl" w:eastAsia="en-US"/>
+        </w:rPr>
+      </w:pPr>
+    </w:p>
+    <w:p>
+      <w:pPr>
         <w:pStyle w:val="Ttulo2"/>
         <w:rPr>
           <w:lang w:val="es-ES_tradnl" w:eastAsia="en-US"/>
         </w:rPr>
       </w:pPr>
-      <w:bookmarkStart w:id="15" w:name="_Toc210588090"/>
+      <w:bookmarkStart w:id="15" w:name="_Toc210630115"/>
       <w:r>
         <w:rPr>
           <w:lang w:val="es-ES_tradnl" w:eastAsia="en-US"/>
@@ -7392,7 +7508,6 @@
           <w:bCs/>
           <w:lang w:val="es-ES_tradnl" w:eastAsia="en-US"/>
         </w:rPr>
-        <w:lastRenderedPageBreak/>
         <w:t>Procesamiento:</w:t>
       </w:r>
       <w:r>
@@ -7466,6 +7581,7 @@
           <w:bCs/>
           <w:lang w:val="es-ES_tradnl" w:eastAsia="en-US"/>
         </w:rPr>
+        <w:lastRenderedPageBreak/>
         <w:t xml:space="preserve">Fase 2: </w:t>
       </w:r>
       <w:r>
@@ -7922,8 +8038,8 @@
           <w:lang w:val="es-ES_tradnl" w:eastAsia="en-US"/>
         </w:rPr>
         <w:drawing>
-          <wp:inline distT="0" distB="0" distL="0" distR="0" wp14:anchorId="2E4985B1" wp14:editId="45FD9227">
-            <wp:extent cx="5557310" cy="3433863"/>
+          <wp:inline distT="0" distB="0" distL="0" distR="0" wp14:anchorId="2E4985B1" wp14:editId="0D81B464">
+            <wp:extent cx="5824943" cy="3599234"/>
             <wp:effectExtent l="0" t="0" r="0" b="0"/>
             <wp:docPr id="242285862" name="Imagen 1"/>
             <wp:cNvGraphicFramePr>
@@ -7945,7 +8061,7 @@
                   <pic:spPr>
                     <a:xfrm>
                       <a:off x="0" y="0"/>
-                      <a:ext cx="5830871" cy="3602897"/>
+                      <a:ext cx="6121594" cy="3782535"/>
                     </a:xfrm>
                     <a:prstGeom prst="rect">
                       <a:avLst/>
@@ -7982,37 +8098,37 @@
           <w:rFonts w:ascii="Arial" w:hAnsi="Arial" w:cs="Arial"/>
           <w:lang w:val="es-ES_tradnl" w:eastAsia="en-US"/>
         </w:rPr>
+        <w:t>Esta implementación representa un sistema de trading algorítmico que combina metodologías cuantitativas</w:t>
+      </w:r>
+      <w:r>
+        <w:rPr>
+          <w:rFonts w:ascii="Arial" w:hAnsi="Arial" w:cs="Arial"/>
+          <w:lang w:val="es-ES_tradnl" w:eastAsia="en-US"/>
+        </w:rPr>
+        <w:t xml:space="preserve"> y de software</w:t>
+      </w:r>
+      <w:r>
+        <w:rPr>
+          <w:rFonts w:ascii="Arial" w:hAnsi="Arial" w:cs="Arial"/>
+          <w:lang w:val="es-ES_tradnl" w:eastAsia="en-US"/>
+        </w:rPr>
+        <w:t>, proporcionando una base sólida para la toma de decisiones de inversión sistemática en mercados financieros.</w:t>
+      </w:r>
+    </w:p>
+    <w:p>
+      <w:pPr>
+        <w:pStyle w:val="Ttulo1"/>
+        <w:spacing w:line="276" w:lineRule="auto"/>
+        <w:rPr>
+          <w:lang w:val="es-ES_tradnl" w:eastAsia="en-US"/>
+        </w:rPr>
+      </w:pPr>
+      <w:bookmarkStart w:id="16" w:name="_Toc210630116"/>
+      <w:r>
+        <w:rPr>
+          <w:lang w:val="es-ES_tradnl" w:eastAsia="en-US"/>
+        </w:rPr>
         <w:lastRenderedPageBreak/>
-        <w:t>Esta implementación representa un sistema de trading algorítmico que combina metodologías cuantitativas</w:t>
-      </w:r>
-      <w:r>
-        <w:rPr>
-          <w:rFonts w:ascii="Arial" w:hAnsi="Arial" w:cs="Arial"/>
-          <w:lang w:val="es-ES_tradnl" w:eastAsia="en-US"/>
-        </w:rPr>
-        <w:t xml:space="preserve"> y de software</w:t>
-      </w:r>
-      <w:r>
-        <w:rPr>
-          <w:rFonts w:ascii="Arial" w:hAnsi="Arial" w:cs="Arial"/>
-          <w:lang w:val="es-ES_tradnl" w:eastAsia="en-US"/>
-        </w:rPr>
-        <w:t>, proporcionando una base sólida para la toma de decisiones de inversión sistemática en mercados financieros.</w:t>
-      </w:r>
-    </w:p>
-    <w:p>
-      <w:pPr>
-        <w:pStyle w:val="Ttulo1"/>
-        <w:spacing w:line="276" w:lineRule="auto"/>
-        <w:rPr>
-          <w:lang w:val="es-ES_tradnl" w:eastAsia="en-US"/>
-        </w:rPr>
-      </w:pPr>
-      <w:bookmarkStart w:id="16" w:name="_Toc210588091"/>
-      <w:r>
-        <w:rPr>
-          <w:lang w:val="es-ES_tradnl" w:eastAsia="en-US"/>
-        </w:rPr>
         <w:t>Resultados y Análisis de Desempeño</w:t>
       </w:r>
       <w:bookmarkEnd w:id="16"/>
@@ -8101,7 +8217,7 @@
           <w:lang w:val="es-ES_tradnl" w:eastAsia="en-US"/>
         </w:rPr>
       </w:pPr>
-      <w:bookmarkStart w:id="17" w:name="_Toc210588092"/>
+      <w:bookmarkStart w:id="17" w:name="_Toc210630117"/>
       <w:r>
         <w:rPr>
           <w:lang w:val="es-ES_tradnl" w:eastAsia="en-US"/>
@@ -8947,6 +9063,51 @@
           <w:lang w:val="es-ES_tradnl" w:eastAsia="en-US"/>
         </w:rPr>
       </w:pPr>
+    </w:p>
+    <w:p>
+      <w:pPr>
+        <w:spacing w:line="276" w:lineRule="auto"/>
+        <w:rPr>
+          <w:rFonts w:ascii="Arial" w:hAnsi="Arial" w:cs="Arial"/>
+          <w:lang w:val="es-ES_tradnl" w:eastAsia="en-US"/>
+        </w:rPr>
+      </w:pPr>
+    </w:p>
+    <w:p>
+      <w:pPr>
+        <w:spacing w:line="276" w:lineRule="auto"/>
+        <w:rPr>
+          <w:rFonts w:ascii="Arial" w:hAnsi="Arial" w:cs="Arial"/>
+          <w:lang w:val="es-ES_tradnl" w:eastAsia="en-US"/>
+        </w:rPr>
+      </w:pPr>
+    </w:p>
+    <w:p>
+      <w:pPr>
+        <w:spacing w:line="276" w:lineRule="auto"/>
+        <w:rPr>
+          <w:rFonts w:ascii="Arial" w:hAnsi="Arial" w:cs="Arial"/>
+          <w:lang w:val="es-ES_tradnl" w:eastAsia="en-US"/>
+        </w:rPr>
+      </w:pPr>
+    </w:p>
+    <w:p>
+      <w:pPr>
+        <w:spacing w:line="276" w:lineRule="auto"/>
+        <w:rPr>
+          <w:rFonts w:ascii="Arial" w:hAnsi="Arial" w:cs="Arial"/>
+          <w:lang w:val="es-ES_tradnl" w:eastAsia="en-US"/>
+        </w:rPr>
+      </w:pPr>
+    </w:p>
+    <w:p>
+      <w:pPr>
+        <w:spacing w:line="276" w:lineRule="auto"/>
+        <w:rPr>
+          <w:rFonts w:ascii="Arial" w:hAnsi="Arial" w:cs="Arial"/>
+          <w:lang w:val="es-ES_tradnl" w:eastAsia="en-US"/>
+        </w:rPr>
+      </w:pPr>
       <w:r>
         <w:rPr>
           <w:rFonts w:ascii="Arial" w:hAnsi="Arial" w:cs="Arial"/>
@@ -9741,7 +9902,7 @@
           <w:lang w:val="es-ES_tradnl" w:eastAsia="en-US"/>
         </w:rPr>
       </w:pPr>
-      <w:bookmarkStart w:id="18" w:name="_Toc210588093"/>
+      <w:bookmarkStart w:id="18" w:name="_Toc210630118"/>
       <w:r>
         <w:rPr>
           <w:lang w:val="es-ES_tradnl" w:eastAsia="en-US"/>
@@ -9762,6 +9923,7 @@
       <w:r>
         <w:rPr>
           <w:rFonts w:ascii="Arial" w:hAnsi="Arial" w:cs="Arial"/>
+          <w:noProof/>
           <w:lang w:val="es-ES_tradnl" w:eastAsia="en-US"/>
         </w:rPr>
         <w:drawing>
@@ -9827,34 +9989,7 @@
           <w:bCs/>
           <w:lang w:val="es-ES_tradnl" w:eastAsia="en-US"/>
         </w:rPr>
-        <w:t xml:space="preserve">Resultados de </w:t>
-      </w:r>
-      <w:r>
-        <w:rPr>
-          <w:rFonts w:ascii="Arial" w:hAnsi="Arial" w:cs="Arial"/>
-          <w:b/>
-          <w:bCs/>
-          <w:lang w:val="es-ES_tradnl" w:eastAsia="en-US"/>
-        </w:rPr>
-        <w:t>Training Dat</w:t>
-      </w:r>
-      <w:r>
-        <w:rPr>
-          <w:rFonts w:ascii="Arial" w:hAnsi="Arial" w:cs="Arial"/>
-          <w:b/>
-          <w:bCs/>
-          <w:lang w:val="es-ES_tradnl" w:eastAsia="en-US"/>
-        </w:rPr>
-        <w:t>a</w:t>
-      </w:r>
-      <w:r>
-        <w:rPr>
-          <w:rFonts w:ascii="Arial" w:hAnsi="Arial" w:cs="Arial"/>
-          <w:b/>
-          <w:bCs/>
-          <w:lang w:val="es-ES_tradnl" w:eastAsia="en-US"/>
-        </w:rPr>
-        <w:t>:</w:t>
+        <w:t>Resultados de Training Data:</w:t>
       </w:r>
     </w:p>
     <w:p>
@@ -10039,6 +10174,7 @@
       <w:r>
         <w:rPr>
           <w:rFonts w:ascii="Arial" w:hAnsi="Arial" w:cs="Arial"/>
+          <w:noProof/>
           <w:lang w:val="es-ES_tradnl" w:eastAsia="en-US"/>
         </w:rPr>
         <w:drawing>
@@ -10163,6 +10299,7 @@
       <w:r>
         <w:rPr>
           <w:rFonts w:ascii="Arial" w:hAnsi="Arial" w:cs="Arial"/>
+          <w:noProof/>
           <w:lang w:val="es-ES_tradnl" w:eastAsia="en-US"/>
         </w:rPr>
         <w:drawing>
@@ -10224,6 +10361,7 @@
       <w:r>
         <w:rPr>
           <w:rFonts w:ascii="Arial" w:hAnsi="Arial" w:cs="Arial"/>
+          <w:noProof/>
           <w:lang w:val="es-ES_tradnl" w:eastAsia="en-US"/>
         </w:rPr>
         <w:drawing>
@@ -10340,7 +10478,7 @@
           <w:lang w:val="es-ES_tradnl" w:eastAsia="en-US"/>
         </w:rPr>
       </w:pPr>
-      <w:bookmarkStart w:id="19" w:name="_Toc210588094"/>
+      <w:bookmarkStart w:id="19" w:name="_Toc210630119"/>
       <w:r>
         <w:rPr>
           <w:lang w:val="es-ES_tradnl" w:eastAsia="en-US"/>
@@ -10385,6 +10523,7 @@
       <w:r>
         <w:rPr>
           <w:rFonts w:ascii="Arial" w:hAnsi="Arial" w:cs="Arial"/>
+          <w:noProof/>
           <w:lang w:val="es-ES_tradnl" w:eastAsia="en-US"/>
         </w:rPr>
         <w:drawing>
@@ -10664,6 +10803,7 @@
       <w:r>
         <w:rPr>
           <w:rFonts w:ascii="Arial" w:hAnsi="Arial" w:cs="Arial"/>
+          <w:noProof/>
           <w:lang w:val="es-ES_tradnl" w:eastAsia="en-US"/>
         </w:rPr>
         <w:drawing>
@@ -10717,21 +10857,7 @@
           <w:rFonts w:ascii="Arial" w:hAnsi="Arial" w:cs="Arial"/>
           <w:lang w:val="es-ES_tradnl" w:eastAsia="en-US"/>
         </w:rPr>
-        <w:t>La gráfica de la evolución del valor del portafolio muestra un desempeño muy bueno con una fuerte tendencia alcista</w:t>
-      </w:r>
-      <w:r>
-        <w:rPr>
-          <w:rFonts w:ascii="Arial" w:hAnsi="Arial" w:cs="Arial"/>
-          <w:lang w:val="es-ES_tradnl" w:eastAsia="en-US"/>
-        </w:rPr>
-        <w:t xml:space="preserve"> sobre todo hacia el final del periodo</w:t>
-      </w:r>
-      <w:r>
-        <w:rPr>
-          <w:rFonts w:ascii="Arial" w:hAnsi="Arial" w:cs="Arial"/>
-          <w:lang w:val="es-ES_tradnl" w:eastAsia="en-US"/>
-        </w:rPr>
-        <w:t xml:space="preserve">, logrando un </w:t>
+        <w:t xml:space="preserve">La gráfica de la evolución del valor del portafolio muestra un desempeño muy bueno con una fuerte tendencia alcista sobre todo hacia el final del periodo, logrando un </w:t>
       </w:r>
       <w:r>
         <w:rPr>
@@ -10739,21 +10865,7 @@
           <w:lang w:val="es-ES_tradnl" w:eastAsia="en-US"/>
         </w:rPr>
         <w:lastRenderedPageBreak/>
-        <w:t xml:space="preserve">retorno total de </w:t>
-      </w:r>
-      <w:r>
-        <w:rPr>
-          <w:rFonts w:ascii="Arial" w:hAnsi="Arial" w:cs="Arial"/>
-          <w:lang w:val="es-ES_tradnl" w:eastAsia="en-US"/>
-        </w:rPr>
-        <w:t>29.39</w:t>
-      </w:r>
-      <w:r>
-        <w:rPr>
-          <w:rFonts w:ascii="Arial" w:hAnsi="Arial" w:cs="Arial"/>
-          <w:lang w:val="es-ES_tradnl" w:eastAsia="en-US"/>
-        </w:rPr>
-        <w:t xml:space="preserve">%. Se cuenta con un win rate alto del </w:t>
+        <w:t xml:space="preserve">retorno total de 29.39%. Se cuenta con un win rate alto del </w:t>
       </w:r>
       <w:r>
         <w:rPr>
@@ -10861,6 +10973,7 @@
       <w:r>
         <w:rPr>
           <w:rFonts w:ascii="Arial" w:hAnsi="Arial" w:cs="Arial"/>
+          <w:noProof/>
           <w:lang w:val="es-ES_tradnl" w:eastAsia="en-US"/>
         </w:rPr>
         <w:drawing>
@@ -10921,6 +11034,7 @@
       <w:r>
         <w:rPr>
           <w:rFonts w:ascii="Arial" w:hAnsi="Arial" w:cs="Arial"/>
+          <w:noProof/>
           <w:lang w:val="es-ES_tradnl" w:eastAsia="en-US"/>
         </w:rPr>
         <w:drawing>
@@ -11022,7 +11136,7 @@
           <w:lang w:val="es-ES_tradnl" w:eastAsia="en-US"/>
         </w:rPr>
       </w:pPr>
-      <w:bookmarkStart w:id="20" w:name="_Toc210588095"/>
+      <w:bookmarkStart w:id="20" w:name="_Toc210630120"/>
       <w:r>
         <w:rPr>
           <w:lang w:val="es-ES_tradnl" w:eastAsia="en-US"/>
@@ -11166,6 +11280,7 @@
       <w:r>
         <w:rPr>
           <w:rFonts w:ascii="Arial" w:hAnsi="Arial" w:cs="Arial"/>
+          <w:noProof/>
           <w:lang w:val="es-ES_tradnl" w:eastAsia="en-US"/>
         </w:rPr>
         <w:drawing>
@@ -11231,16 +11346,7 @@
           <w:bCs/>
           <w:lang w:val="es-ES_tradnl" w:eastAsia="en-US"/>
         </w:rPr>
-        <w:t xml:space="preserve">Resultados de </w:t>
-      </w:r>
-      <w:r>
-        <w:rPr>
-          <w:rFonts w:ascii="Arial" w:hAnsi="Arial" w:cs="Arial"/>
-          <w:b/>
-          <w:bCs/>
-          <w:lang w:val="es-ES_tradnl" w:eastAsia="en-US"/>
-        </w:rPr>
-        <w:t>Validation Data:</w:t>
+        <w:t>Resultados de Validation Data:</w:t>
       </w:r>
     </w:p>
     <w:p>
@@ -11425,6 +11531,7 @@
       <w:r>
         <w:rPr>
           <w:rFonts w:ascii="Arial" w:hAnsi="Arial" w:cs="Arial"/>
+          <w:noProof/>
           <w:lang w:val="es-ES_tradnl" w:eastAsia="en-US"/>
         </w:rPr>
         <w:drawing>
@@ -11619,6 +11726,7 @@
       <w:r>
         <w:rPr>
           <w:rFonts w:ascii="Arial" w:hAnsi="Arial" w:cs="Arial"/>
+          <w:noProof/>
           <w:lang w:val="es-ES_tradnl" w:eastAsia="en-US"/>
         </w:rPr>
         <w:drawing>
@@ -11679,6 +11787,7 @@
       <w:r>
         <w:rPr>
           <w:rFonts w:ascii="Arial" w:hAnsi="Arial" w:cs="Arial"/>
+          <w:noProof/>
           <w:lang w:val="es-ES_tradnl" w:eastAsia="en-US"/>
         </w:rPr>
         <w:drawing>
@@ -11818,7 +11927,7 @@
           <w:lang w:val="es-ES_tradnl" w:eastAsia="en-US"/>
         </w:rPr>
       </w:pPr>
-      <w:bookmarkStart w:id="21" w:name="_Toc210588096"/>
+      <w:bookmarkStart w:id="21" w:name="_Toc210630121"/>
       <w:r>
         <w:rPr>
           <w:lang w:val="es-ES_tradnl" w:eastAsia="en-US"/>
@@ -11864,6 +11973,7 @@
       <w:r>
         <w:rPr>
           <w:rFonts w:ascii="Arial" w:hAnsi="Arial" w:cs="Arial"/>
+          <w:noProof/>
           <w:lang w:val="es-ES_tradnl" w:eastAsia="en-US"/>
         </w:rPr>
         <w:drawing>
@@ -12126,6 +12236,7 @@
       <w:r>
         <w:rPr>
           <w:rFonts w:ascii="Arial" w:hAnsi="Arial" w:cs="Arial"/>
+          <w:noProof/>
           <w:lang w:val="es-ES_tradnl" w:eastAsia="en-US"/>
         </w:rPr>
         <w:drawing>
@@ -12266,6 +12377,7 @@
       <w:r>
         <w:rPr>
           <w:rFonts w:ascii="Arial" w:hAnsi="Arial" w:cs="Arial"/>
+          <w:noProof/>
           <w:lang w:val="es-ES_tradnl" w:eastAsia="en-US"/>
         </w:rPr>
         <w:drawing>
@@ -12317,6 +12429,7 @@
       <w:r>
         <w:rPr>
           <w:rFonts w:ascii="Arial" w:hAnsi="Arial" w:cs="Arial"/>
+          <w:noProof/>
           <w:lang w:val="es-ES_tradnl" w:eastAsia="en-US"/>
         </w:rPr>
         <w:drawing>
@@ -12464,6 +12577,7 @@
       <w:r>
         <w:rPr>
           <w:rFonts w:ascii="Arial" w:hAnsi="Arial" w:cs="Arial"/>
+          <w:noProof/>
           <w:lang w:val="es-ES_tradnl" w:eastAsia="en-US"/>
         </w:rPr>
         <w:drawing>
@@ -12524,6 +12638,7 @@
       <w:r>
         <w:rPr>
           <w:rFonts w:ascii="Arial" w:hAnsi="Arial" w:cs="Arial"/>
+          <w:noProof/>
           <w:lang w:val="es-ES_tradnl" w:eastAsia="en-US"/>
         </w:rPr>
         <w:drawing>
@@ -12660,7 +12775,7 @@
           <w:lang w:val="es-ES_tradnl" w:eastAsia="en-US"/>
         </w:rPr>
       </w:pPr>
-      <w:bookmarkStart w:id="22" w:name="_Toc210588097"/>
+      <w:bookmarkStart w:id="22" w:name="_Toc210630122"/>
       <w:r>
         <w:rPr>
           <w:lang w:val="es-ES_tradnl" w:eastAsia="en-US"/>
@@ -12900,7 +13015,7 @@
           <w:lang w:val="es-ES_tradnl" w:eastAsia="en-US"/>
         </w:rPr>
       </w:pPr>
-      <w:bookmarkStart w:id="23" w:name="_Toc210588098"/>
+      <w:bookmarkStart w:id="23" w:name="_Toc210630123"/>
       <w:r>
         <w:rPr>
           <w:lang w:val="es-ES_tradnl" w:eastAsia="en-US"/>
@@ -13105,7 +13220,14 @@
           <w:rFonts w:ascii="Arial" w:hAnsi="Arial" w:cs="Arial"/>
           <w:lang w:val="es-ES_tradnl" w:eastAsia="en-US"/>
         </w:rPr>
-        <w:t xml:space="preserve">El análisis también revela que el desempeño más sólido ocurre en el periodo inmediato a la optimización, lo que sugiere que ajustes periódicos de parámetros o la incorporación de mecanismos adaptativos podrían mejorar la robustez del sistema. </w:t>
+        <w:t>Durante el análisis es posible ver que el</w:t>
+      </w:r>
+      <w:r>
+        <w:rPr>
+          <w:rFonts w:ascii="Arial" w:hAnsi="Arial" w:cs="Arial"/>
+          <w:lang w:val="es-ES_tradnl" w:eastAsia="en-US"/>
+        </w:rPr>
+        <w:t xml:space="preserve"> desempeño más sólido ocurre en el periodo inmediato a la optimización, lo que sugiere que ajustes periódicos de parámetros o la incorporación de mecanismos adaptativos podrían mejorar la robustez del sistema. </w:t>
       </w:r>
     </w:p>
     <w:p>
@@ -13132,7 +13254,35 @@
           <w:rFonts w:ascii="Arial" w:hAnsi="Arial" w:cs="Arial"/>
           <w:lang w:val="es-ES_tradnl" w:eastAsia="en-US"/>
         </w:rPr>
-        <w:t xml:space="preserve">En conclusión, el proyecto valida la viabilidad de un enfoque algorítmico sistemático para operar con Bitcoin, demostrando que es posible equilibrar la rentabilidad con un control más estricto del riesgo. Sin embargo, también subraya la necesidad de seguir </w:t>
+        <w:t>En conclusión, el proyecto valida la viabilidad de un enfoque algorítmico sistemático para operar con Bitcoin</w:t>
+      </w:r>
+      <w:r>
+        <w:rPr>
+          <w:rFonts w:ascii="Arial" w:hAnsi="Arial" w:cs="Arial"/>
+          <w:lang w:val="es-ES_tradnl" w:eastAsia="en-US"/>
+        </w:rPr>
+        <w:t xml:space="preserve">. </w:t>
+      </w:r>
+      <w:r>
+        <w:rPr>
+          <w:rFonts w:ascii="Arial" w:hAnsi="Arial" w:cs="Arial"/>
+          <w:lang w:val="es-ES_tradnl" w:eastAsia="en-US"/>
+        </w:rPr>
+        <w:t xml:space="preserve">Sin embargo, también </w:t>
+      </w:r>
+      <w:r>
+        <w:rPr>
+          <w:rFonts w:ascii="Arial" w:hAnsi="Arial" w:cs="Arial"/>
+          <w:lang w:val="es-ES_tradnl" w:eastAsia="en-US"/>
+        </w:rPr>
+        <w:t>destaca</w:t>
+      </w:r>
+      <w:r>
+        <w:rPr>
+          <w:rFonts w:ascii="Arial" w:hAnsi="Arial" w:cs="Arial"/>
+          <w:lang w:val="es-ES_tradnl" w:eastAsia="en-US"/>
+        </w:rPr>
+        <w:t xml:space="preserve"> la necesidad de seguir </w:t>
       </w:r>
       <w:r>
         <w:rPr>
@@ -13148,6 +13298,294 @@
         </w:rPr>
         <w:t xml:space="preserve"> el modelo para hacerlo más generalizable y resistente a diferentes condiciones de mercado.</w:t>
       </w:r>
+    </w:p>
+    <w:p>
+      <w:pPr>
+        <w:spacing w:line="276" w:lineRule="auto"/>
+        <w:jc w:val="both"/>
+        <w:rPr>
+          <w:rFonts w:ascii="Arial" w:hAnsi="Arial" w:cs="Arial"/>
+          <w:lang w:val="es-ES_tradnl" w:eastAsia="en-US"/>
+        </w:rPr>
+      </w:pPr>
+    </w:p>
+    <w:p>
+      <w:pPr>
+        <w:pStyle w:val="Ttulo1"/>
+        <w:rPr>
+          <w:lang w:val="es-ES_tradnl" w:eastAsia="en-US"/>
+        </w:rPr>
+      </w:pPr>
+      <w:bookmarkStart w:id="24" w:name="_Toc210630124"/>
+      <w:r>
+        <w:rPr>
+          <w:lang w:val="es-ES_tradnl" w:eastAsia="en-US"/>
+        </w:rPr>
+        <w:t>Referencias</w:t>
+      </w:r>
+      <w:bookmarkEnd w:id="24"/>
+    </w:p>
+    <w:p>
+      <w:pPr>
+        <w:spacing w:line="276" w:lineRule="auto"/>
+        <w:jc w:val="both"/>
+        <w:rPr>
+          <w:rFonts w:ascii="Arial" w:hAnsi="Arial" w:cs="Arial"/>
+          <w:lang w:val="es-ES_tradnl" w:eastAsia="en-US"/>
+        </w:rPr>
+      </w:pPr>
+    </w:p>
+    <w:p>
+      <w:pPr>
+        <w:pStyle w:val="NormalWeb"/>
+        <w:rPr>
+          <w:rFonts w:ascii="Arial" w:hAnsi="Arial" w:cs="Arial"/>
+        </w:rPr>
+      </w:pPr>
+      <w:r>
+        <w:rPr>
+          <w:rFonts w:ascii="Arial" w:hAnsi="Arial" w:cs="Arial"/>
+        </w:rPr>
+        <w:t xml:space="preserve">Banco Santander. (s. f.). </w:t>
+      </w:r>
+      <w:r>
+        <w:rPr>
+          <w:rStyle w:val="nfasis"/>
+          <w:rFonts w:ascii="Arial" w:eastAsiaTheme="majorEastAsia" w:hAnsi="Arial" w:cs="Arial"/>
+        </w:rPr>
+        <w:t>¿Qué es el Indicador RSI o Índice de Fuerza Relativa?</w:t>
+      </w:r>
+      <w:r>
+        <w:rPr>
+          <w:rFonts w:ascii="Arial" w:hAnsi="Arial" w:cs="Arial"/>
+        </w:rPr>
+        <w:t xml:space="preserve"> Recuperado de </w:t>
+      </w:r>
+      <w:hyperlink r:id="rId34" w:history="1">
+        <w:r>
+          <w:rPr>
+            <w:rStyle w:val="Hipervnculo"/>
+            <w:rFonts w:ascii="Arial" w:eastAsiaTheme="majorEastAsia" w:hAnsi="Arial" w:cs="Arial"/>
+          </w:rPr>
+          <w:t>https://www.ba</w:t>
+        </w:r>
+        <w:r>
+          <w:rPr>
+            <w:rStyle w:val="Hipervnculo"/>
+            <w:rFonts w:ascii="Arial" w:eastAsiaTheme="majorEastAsia" w:hAnsi="Arial" w:cs="Arial"/>
+          </w:rPr>
+          <w:t>n</w:t>
+        </w:r>
+        <w:r>
+          <w:rPr>
+            <w:rStyle w:val="Hipervnculo"/>
+            <w:rFonts w:ascii="Arial" w:eastAsiaTheme="majorEastAsia" w:hAnsi="Arial" w:cs="Arial"/>
+          </w:rPr>
+          <w:t>cosantander.es/glosario/rsi-o-indice-de-fuerza-relativa</w:t>
+        </w:r>
+      </w:hyperlink>
+    </w:p>
+    <w:p>
+      <w:pPr>
+        <w:pStyle w:val="NormalWeb"/>
+        <w:jc w:val="both"/>
+        <w:rPr>
+          <w:rFonts w:ascii="Arial" w:hAnsi="Arial" w:cs="Arial"/>
+        </w:rPr>
+      </w:pPr>
+      <w:r>
+        <w:rPr>
+          <w:rFonts w:ascii="Arial" w:hAnsi="Arial" w:cs="Arial"/>
+        </w:rPr>
+        <w:t xml:space="preserve">Hayes, A. (2025, 5 de agosto). Simple Moving Average (SMA) Explained: Definition and Calculation Formula. Investopedia. Recuperado de </w:t>
+      </w:r>
+      <w:hyperlink r:id="rId35" w:history="1">
+        <w:r>
+          <w:rPr>
+            <w:rStyle w:val="Hipervnculo"/>
+            <w:rFonts w:ascii="Arial" w:hAnsi="Arial" w:cs="Arial"/>
+          </w:rPr>
+          <w:t>https://www.investopedia.co</w:t>
+        </w:r>
+        <w:r>
+          <w:rPr>
+            <w:rStyle w:val="Hipervnculo"/>
+            <w:rFonts w:ascii="Arial" w:hAnsi="Arial" w:cs="Arial"/>
+          </w:rPr>
+          <w:t>m</w:t>
+        </w:r>
+        <w:r>
+          <w:rPr>
+            <w:rStyle w:val="Hipervnculo"/>
+            <w:rFonts w:ascii="Arial" w:hAnsi="Arial" w:cs="Arial"/>
+          </w:rPr>
+          <w:t>/terms/s/sma.asp</w:t>
+        </w:r>
+      </w:hyperlink>
+    </w:p>
+    <w:p>
+      <w:pPr>
+        <w:pStyle w:val="NormalWeb"/>
+        <w:jc w:val="both"/>
+        <w:rPr>
+          <w:rFonts w:ascii="Arial" w:hAnsi="Arial" w:cs="Arial"/>
+        </w:rPr>
+      </w:pPr>
+      <w:r>
+        <w:rPr>
+          <w:rFonts w:ascii="Arial" w:hAnsi="Arial" w:cs="Arial"/>
+        </w:rPr>
+        <w:t xml:space="preserve">Banco Santander. (s. f.). </w:t>
+      </w:r>
+      <w:r>
+        <w:rPr>
+          <w:rStyle w:val="nfasis"/>
+          <w:rFonts w:ascii="Arial" w:eastAsiaTheme="majorEastAsia" w:hAnsi="Arial" w:cs="Arial"/>
+        </w:rPr>
+        <w:t>¿Qué es el Indicador MACD o Moving Average Convergence Divergence?</w:t>
+      </w:r>
+      <w:r>
+        <w:rPr>
+          <w:rFonts w:ascii="Arial" w:hAnsi="Arial" w:cs="Arial"/>
+        </w:rPr>
+        <w:t xml:space="preserve"> Recuperado de </w:t>
+      </w:r>
+      <w:hyperlink r:id="rId36" w:tgtFrame="_new" w:history="1">
+        <w:r>
+          <w:rPr>
+            <w:rStyle w:val="Hipervnculo"/>
+            <w:rFonts w:ascii="Arial" w:eastAsiaTheme="majorEastAsia" w:hAnsi="Arial" w:cs="Arial"/>
+          </w:rPr>
+          <w:t>https://www.bancosantander.es/glosario/indica</w:t>
+        </w:r>
+        <w:r>
+          <w:rPr>
+            <w:rStyle w:val="Hipervnculo"/>
+            <w:rFonts w:ascii="Arial" w:eastAsiaTheme="majorEastAsia" w:hAnsi="Arial" w:cs="Arial"/>
+          </w:rPr>
+          <w:t>d</w:t>
+        </w:r>
+        <w:r>
+          <w:rPr>
+            <w:rStyle w:val="Hipervnculo"/>
+            <w:rFonts w:ascii="Arial" w:eastAsiaTheme="majorEastAsia" w:hAnsi="Arial" w:cs="Arial"/>
+          </w:rPr>
+          <w:t>or-macd-o-moving-average-convergence-divergence</w:t>
+        </w:r>
+      </w:hyperlink>
+    </w:p>
+    <w:p>
+      <w:pPr>
+        <w:pStyle w:val="NormalWeb"/>
+        <w:jc w:val="both"/>
+        <w:rPr>
+          <w:rFonts w:ascii="Arial" w:hAnsi="Arial" w:cs="Arial"/>
+        </w:rPr>
+      </w:pPr>
+      <w:r>
+        <w:rPr>
+          <w:rFonts w:ascii="Arial" w:hAnsi="Arial" w:cs="Arial"/>
+        </w:rPr>
+        <w:lastRenderedPageBreak/>
+        <w:t xml:space="preserve">Thompson, C. (2025, 3 de septiembre). Understanding Bollinger Bands: A Key Technical Analysis Tool for Investors. Investopedia. Recuperado de </w:t>
+      </w:r>
+      <w:hyperlink r:id="rId37" w:history="1">
+        <w:r>
+          <w:rPr>
+            <w:rStyle w:val="Hipervnculo"/>
+            <w:rFonts w:ascii="Arial" w:hAnsi="Arial" w:cs="Arial"/>
+          </w:rPr>
+          <w:t>https://www.investopedia.com/terms/b/bollin</w:t>
+        </w:r>
+        <w:r>
+          <w:rPr>
+            <w:rStyle w:val="Hipervnculo"/>
+            <w:rFonts w:ascii="Arial" w:hAnsi="Arial" w:cs="Arial"/>
+          </w:rPr>
+          <w:t>g</w:t>
+        </w:r>
+        <w:r>
+          <w:rPr>
+            <w:rStyle w:val="Hipervnculo"/>
+            <w:rFonts w:ascii="Arial" w:hAnsi="Arial" w:cs="Arial"/>
+          </w:rPr>
+          <w:t>erbands.asp</w:t>
+        </w:r>
+      </w:hyperlink>
+    </w:p>
+    <w:p>
+      <w:pPr>
+        <w:pStyle w:val="NormalWeb"/>
+        <w:jc w:val="both"/>
+        <w:rPr>
+          <w:rFonts w:ascii="Arial" w:hAnsi="Arial" w:cs="Arial"/>
+        </w:rPr>
+      </w:pPr>
+      <w:r>
+        <w:rPr>
+          <w:rFonts w:ascii="Arial" w:hAnsi="Arial" w:cs="Arial"/>
+        </w:rPr>
+        <w:t xml:space="preserve">Hayes, A. (2024, 6 de septiembre). Stochastic Oscillator: What It Is, How It Works, How To Calculate. Investopedia. Recuperado de </w:t>
+      </w:r>
+      <w:hyperlink r:id="rId38" w:history="1">
+        <w:r>
+          <w:rPr>
+            <w:rStyle w:val="Hipervnculo"/>
+            <w:rFonts w:ascii="Arial" w:hAnsi="Arial" w:cs="Arial"/>
+          </w:rPr>
+          <w:t>https://www.investopedia.com/ter</w:t>
+        </w:r>
+        <w:r>
+          <w:rPr>
+            <w:rStyle w:val="Hipervnculo"/>
+            <w:rFonts w:ascii="Arial" w:hAnsi="Arial" w:cs="Arial"/>
+          </w:rPr>
+          <w:t>m</w:t>
+        </w:r>
+        <w:r>
+          <w:rPr>
+            <w:rStyle w:val="Hipervnculo"/>
+            <w:rFonts w:ascii="Arial" w:hAnsi="Arial" w:cs="Arial"/>
+          </w:rPr>
+          <w:t>s/s/stochasticoscillator.asp</w:t>
+        </w:r>
+      </w:hyperlink>
+    </w:p>
+    <w:p>
+      <w:pPr>
+        <w:pStyle w:val="NormalWeb"/>
+        <w:jc w:val="both"/>
+        <w:rPr>
+          <w:rFonts w:ascii="Arial" w:hAnsi="Arial" w:cs="Arial"/>
+        </w:rPr>
+      </w:pPr>
+    </w:p>
+    <w:p>
+      <w:pPr>
+        <w:pStyle w:val="NormalWeb"/>
+        <w:jc w:val="both"/>
+        <w:rPr>
+          <w:rFonts w:ascii="Arial" w:hAnsi="Arial" w:cs="Arial"/>
+        </w:rPr>
+      </w:pPr>
+    </w:p>
+    <w:p>
+      <w:pPr>
+        <w:pStyle w:val="NormalWeb"/>
+        <w:jc w:val="both"/>
+        <w:rPr>
+          <w:rFonts w:ascii="Arial" w:hAnsi="Arial" w:cs="Arial"/>
+        </w:rPr>
+      </w:pPr>
+    </w:p>
+    <w:p>
+      <w:pPr>
+        <w:pStyle w:val="NormalWeb"/>
+        <w:jc w:val="both"/>
+        <w:rPr>
+          <w:rFonts w:ascii="Arial" w:hAnsi="Arial" w:cs="Arial"/>
+        </w:rPr>
+      </w:pPr>
     </w:p>
     <w:p>
       <w:pPr>
@@ -13311,8 +13749,8 @@
     </w:p>
     <w:p/>
     <w:sectPr>
-      <w:footerReference w:type="even" r:id="rId34"/>
-      <w:footerReference w:type="default" r:id="rId35"/>
+      <w:footerReference w:type="even" r:id="rId39"/>
+      <w:footerReference w:type="default" r:id="rId40"/>
       <w:pgSz w:w="12240" w:h="15840"/>
       <w:pgMar w:top="1417" w:right="1701" w:bottom="1417" w:left="1701" w:header="708" w:footer="708" w:gutter="0"/>
       <w:cols w:space="708"/>
@@ -18000,6 +18438,39 @@
     <w:unhideWhenUsed/>
     <w:rsid w:val="00B83A09"/>
   </w:style>
+  <w:style w:type="paragraph" w:styleId="NormalWeb">
+    <w:name w:val="Normal (Web)"/>
+    <w:basedOn w:val="Normal"/>
+    <w:uiPriority w:val="99"/>
+    <w:semiHidden/>
+    <w:unhideWhenUsed/>
+    <w:rsid w:val="00C5203A"/>
+    <w:pPr>
+      <w:spacing w:before="100" w:beforeAutospacing="1" w:after="100" w:afterAutospacing="1"/>
+    </w:pPr>
+  </w:style>
+  <w:style w:type="character" w:styleId="nfasis">
+    <w:name w:val="Emphasis"/>
+    <w:basedOn w:val="Fuentedeprrafopredeter"/>
+    <w:uiPriority w:val="20"/>
+    <w:qFormat/>
+    <w:rsid w:val="00C5203A"/>
+    <w:rPr>
+      <w:i/>
+      <w:iCs/>
+    </w:rPr>
+  </w:style>
+  <w:style w:type="character" w:styleId="Textoennegrita">
+    <w:name w:val="Strong"/>
+    <w:basedOn w:val="Fuentedeprrafopredeter"/>
+    <w:uiPriority w:val="22"/>
+    <w:qFormat/>
+    <w:rsid w:val="00C925BC"/>
+    <w:rPr>
+      <w:b/>
+      <w:bCs/>
+    </w:rPr>
+  </w:style>
 </w:styles>
 </file>
 

</xml_diff>